<commit_message>
Završena cjelokupna specifikacija dizajna
</commit_message>
<xml_diff>
--- a/3. Specifikacija dizajna/Specifikacija dizajna.docx
+++ b/3. Specifikacija dizajna/Specifikacija dizajna.docx
@@ -440,6 +440,7 @@
               <w:sz w:val="32"/>
             </w:rPr>
           </w:pPr>
+          <w:proofErr w:type="spellStart"/>
           <w:r>
             <w:rPr>
               <w:rFonts w:ascii="Arial" w:hAnsi="Arial" w:cs="Arial"/>
@@ -448,6 +449,7 @@
             </w:rPr>
             <w:t>Sadržaj</w:t>
           </w:r>
+          <w:proofErr w:type="spellEnd"/>
         </w:p>
         <w:p>
           <w:pPr>
@@ -478,7 +480,7 @@
             </w:rPr>
             <w:fldChar w:fldCharType="separate"/>
           </w:r>
-          <w:hyperlink w:anchor="_Toc144712171" w:history="1">
+          <w:hyperlink w:anchor="_Toc144879712" w:history="1">
             <w:r>
               <w:rPr>
                 <w:rStyle w:val="Hiperveza"/>
@@ -506,7 +508,7 @@
                 <w:noProof/>
                 <w:webHidden/>
               </w:rPr>
-              <w:instrText xml:space="preserve"> PAGEREF _Toc144712171 \h </w:instrText>
+              <w:instrText xml:space="preserve"> PAGEREF _Toc144879712 \h </w:instrText>
             </w:r>
             <w:r>
               <w:rPr>
@@ -551,7 +553,7 @@
               <w:lang w:val="en-US"/>
             </w:rPr>
           </w:pPr>
-          <w:hyperlink w:anchor="_Toc144712172" w:history="1">
+          <w:hyperlink w:anchor="_Toc144879713" w:history="1">
             <w:r>
               <w:rPr>
                 <w:rStyle w:val="Hiperveza"/>
@@ -579,7 +581,7 @@
                 <w:noProof/>
                 <w:webHidden/>
               </w:rPr>
-              <w:instrText xml:space="preserve"> PAGEREF _Toc144712172 \h </w:instrText>
+              <w:instrText xml:space="preserve"> PAGEREF _Toc144879713 \h </w:instrText>
             </w:r>
             <w:r>
               <w:rPr>
@@ -624,7 +626,7 @@
               <w:lang w:val="en-US"/>
             </w:rPr>
           </w:pPr>
-          <w:hyperlink w:anchor="_Toc144712173" w:history="1">
+          <w:hyperlink w:anchor="_Toc144879714" w:history="1">
             <w:r>
               <w:rPr>
                 <w:rStyle w:val="Hiperveza"/>
@@ -652,7 +654,7 @@
                 <w:noProof/>
                 <w:webHidden/>
               </w:rPr>
-              <w:instrText xml:space="preserve"> PAGEREF _Toc144712173 \h </w:instrText>
+              <w:instrText xml:space="preserve"> PAGEREF _Toc144879714 \h </w:instrText>
             </w:r>
             <w:r>
               <w:rPr>
@@ -694,7 +696,7 @@
               <w:lang w:val="en-US"/>
             </w:rPr>
           </w:pPr>
-          <w:hyperlink w:anchor="_Toc144712174" w:history="1">
+          <w:hyperlink w:anchor="_Toc144879715" w:history="1">
             <w:r>
               <w:rPr>
                 <w:rStyle w:val="Hiperveza"/>
@@ -722,7 +724,7 @@
                 <w:noProof/>
                 <w:webHidden/>
               </w:rPr>
-              <w:instrText xml:space="preserve"> PAGEREF _Toc144712174 \h </w:instrText>
+              <w:instrText xml:space="preserve"> PAGEREF _Toc144879715 \h </w:instrText>
             </w:r>
             <w:r>
               <w:rPr>
@@ -767,7 +769,7 @@
               <w:lang w:val="en-US"/>
             </w:rPr>
           </w:pPr>
-          <w:hyperlink w:anchor="_Toc144712175" w:history="1">
+          <w:hyperlink w:anchor="_Toc144879716" w:history="1">
             <w:r>
               <w:rPr>
                 <w:rStyle w:val="Hiperveza"/>
@@ -795,7 +797,7 @@
                 <w:noProof/>
                 <w:webHidden/>
               </w:rPr>
-              <w:instrText xml:space="preserve"> PAGEREF _Toc144712175 \h </w:instrText>
+              <w:instrText xml:space="preserve"> PAGEREF _Toc144879716 \h </w:instrText>
             </w:r>
             <w:r>
               <w:rPr>
@@ -840,7 +842,7 @@
               <w:lang w:val="en-US"/>
             </w:rPr>
           </w:pPr>
-          <w:hyperlink w:anchor="_Toc144712176" w:history="1">
+          <w:hyperlink w:anchor="_Toc144879717" w:history="1">
             <w:r>
               <w:rPr>
                 <w:rStyle w:val="Hiperveza"/>
@@ -868,7 +870,7 @@
                 <w:noProof/>
                 <w:webHidden/>
               </w:rPr>
-              <w:instrText xml:space="preserve"> PAGEREF _Toc144712176 \h </w:instrText>
+              <w:instrText xml:space="preserve"> PAGEREF _Toc144879717 \h </w:instrText>
             </w:r>
             <w:r>
               <w:rPr>
@@ -913,7 +915,7 @@
               <w:lang w:val="en-US"/>
             </w:rPr>
           </w:pPr>
-          <w:hyperlink w:anchor="_Toc144712177" w:history="1">
+          <w:hyperlink w:anchor="_Toc144879718" w:history="1">
             <w:r>
               <w:rPr>
                 <w:rStyle w:val="Hiperveza"/>
@@ -941,7 +943,7 @@
                 <w:noProof/>
                 <w:webHidden/>
               </w:rPr>
-              <w:instrText xml:space="preserve"> PAGEREF _Toc144712177 \h </w:instrText>
+              <w:instrText xml:space="preserve"> PAGEREF _Toc144879718 \h </w:instrText>
             </w:r>
             <w:r>
               <w:rPr>
@@ -986,7 +988,7 @@
               <w:lang w:val="en-US"/>
             </w:rPr>
           </w:pPr>
-          <w:hyperlink w:anchor="_Toc144712178" w:history="1">
+          <w:hyperlink w:anchor="_Toc144879719" w:history="1">
             <w:r>
               <w:rPr>
                 <w:rStyle w:val="Hiperveza"/>
@@ -1014,7 +1016,7 @@
                 <w:noProof/>
                 <w:webHidden/>
               </w:rPr>
-              <w:instrText xml:space="preserve"> PAGEREF _Toc144712178 \h </w:instrText>
+              <w:instrText xml:space="preserve"> PAGEREF _Toc144879719 \h </w:instrText>
             </w:r>
             <w:r>
               <w:rPr>
@@ -1056,7 +1058,7 @@
               <w:lang w:val="en-US"/>
             </w:rPr>
           </w:pPr>
-          <w:hyperlink w:anchor="_Toc144712179" w:history="1">
+          <w:hyperlink w:anchor="_Toc144879720" w:history="1">
             <w:r>
               <w:rPr>
                 <w:rStyle w:val="Hiperveza"/>
@@ -1084,7 +1086,7 @@
                 <w:noProof/>
                 <w:webHidden/>
               </w:rPr>
-              <w:instrText xml:space="preserve"> PAGEREF _Toc144712179 \h </w:instrText>
+              <w:instrText xml:space="preserve"> PAGEREF _Toc144879720 \h </w:instrText>
             </w:r>
             <w:r>
               <w:rPr>
@@ -1129,7 +1131,7 @@
               <w:lang w:val="en-US"/>
             </w:rPr>
           </w:pPr>
-          <w:hyperlink w:anchor="_Toc144712180" w:history="1">
+          <w:hyperlink w:anchor="_Toc144879721" w:history="1">
             <w:r>
               <w:rPr>
                 <w:rStyle w:val="Hiperveza"/>
@@ -1157,7 +1159,7 @@
                 <w:noProof/>
                 <w:webHidden/>
               </w:rPr>
-              <w:instrText xml:space="preserve"> PAGEREF _Toc144712180 \h </w:instrText>
+              <w:instrText xml:space="preserve"> PAGEREF _Toc144879721 \h </w:instrText>
             </w:r>
             <w:r>
               <w:rPr>
@@ -1202,14 +1204,14 @@
               <w:lang w:val="en-US"/>
             </w:rPr>
           </w:pPr>
-          <w:hyperlink w:anchor="_Toc144712181" w:history="1">
+          <w:hyperlink w:anchor="_Toc144879722" w:history="1">
             <w:r>
               <w:rPr>
                 <w:rStyle w:val="Hiperveza"/>
                 <w:rFonts w:ascii="Arial" w:hAnsi="Arial" w:cs="Arial"/>
                 <w:noProof/>
               </w:rPr>
-              <w:t>3.2. Dijagram ugradnje</w:t>
+              <w:t>3.2. Dijagram komponenti</w:t>
             </w:r>
             <w:r>
               <w:rPr>
@@ -1230,7 +1232,7 @@
                 <w:noProof/>
                 <w:webHidden/>
               </w:rPr>
-              <w:instrText xml:space="preserve"> PAGEREF _Toc144712181 \h </w:instrText>
+              <w:instrText xml:space="preserve"> PAGEREF _Toc144879722 \h </w:instrText>
             </w:r>
             <w:r>
               <w:rPr>
@@ -1251,6 +1253,79 @@
                 <w:webHidden/>
               </w:rPr>
               <w:t>13</w:t>
+            </w:r>
+            <w:r>
+              <w:rPr>
+                <w:noProof/>
+                <w:webHidden/>
+              </w:rPr>
+              <w:fldChar w:fldCharType="end"/>
+            </w:r>
+          </w:hyperlink>
+        </w:p>
+        <w:p>
+          <w:pPr>
+            <w:pStyle w:val="Sadraj2"/>
+            <w:tabs>
+              <w:tab w:val="right" w:leader="dot" w:pos="9016"/>
+            </w:tabs>
+            <w:rPr>
+              <w:rFonts w:asciiTheme="minorHAnsi" w:eastAsiaTheme="minorEastAsia" w:hAnsiTheme="minorHAnsi" w:cstheme="minorBidi"/>
+              <w:noProof/>
+              <w:sz w:val="22"/>
+              <w:szCs w:val="22"/>
+              <w:lang w:val="en-US"/>
+            </w:rPr>
+          </w:pPr>
+          <w:hyperlink w:anchor="_Toc144879723" w:history="1">
+            <w:r>
+              <w:rPr>
+                <w:rStyle w:val="Hiperveza"/>
+                <w:rFonts w:ascii="Arial" w:hAnsi="Arial" w:cs="Arial"/>
+                <w:noProof/>
+              </w:rPr>
+              <w:t>3.3. Dijagram ugradnje</w:t>
+            </w:r>
+            <w:r>
+              <w:rPr>
+                <w:noProof/>
+                <w:webHidden/>
+              </w:rPr>
+              <w:tab/>
+            </w:r>
+            <w:r>
+              <w:rPr>
+                <w:noProof/>
+                <w:webHidden/>
+              </w:rPr>
+              <w:fldChar w:fldCharType="begin"/>
+            </w:r>
+            <w:r>
+              <w:rPr>
+                <w:noProof/>
+                <w:webHidden/>
+              </w:rPr>
+              <w:instrText xml:space="preserve"> PAGEREF _Toc144879723 \h </w:instrText>
+            </w:r>
+            <w:r>
+              <w:rPr>
+                <w:noProof/>
+                <w:webHidden/>
+              </w:rPr>
+            </w:r>
+            <w:r>
+              <w:rPr>
+                <w:noProof/>
+                <w:webHidden/>
+              </w:rPr>
+              <w:fldChar w:fldCharType="separate"/>
+            </w:r>
+            <w:r>
+              <w:rPr>
+                <w:noProof/>
+                <w:webHidden/>
+              </w:rPr>
+              <w:t>14</w:t>
             </w:r>
             <w:r>
               <w:rPr>
@@ -1272,7 +1347,7 @@
               <w:lang w:val="en-US"/>
             </w:rPr>
           </w:pPr>
-          <w:hyperlink w:anchor="_Toc144712182" w:history="1">
+          <w:hyperlink w:anchor="_Toc144879724" w:history="1">
             <w:r>
               <w:rPr>
                 <w:rStyle w:val="Hiperveza"/>
@@ -1300,7 +1375,7 @@
                 <w:noProof/>
                 <w:webHidden/>
               </w:rPr>
-              <w:instrText xml:space="preserve"> PAGEREF _Toc144712182 \h </w:instrText>
+              <w:instrText xml:space="preserve"> PAGEREF _Toc144879724 \h </w:instrText>
             </w:r>
             <w:r>
               <w:rPr>
@@ -1320,7 +1395,7 @@
                 <w:noProof/>
                 <w:webHidden/>
               </w:rPr>
-              <w:t>14</w:t>
+              <w:t>15</w:t>
             </w:r>
             <w:r>
               <w:rPr>
@@ -1369,8 +1444,6 @@
         </w:rPr>
         <w:br w:type="page"/>
       </w:r>
-      <w:bookmarkStart w:id="1" w:name="_GoBack"/>
-      <w:bookmarkEnd w:id="1"/>
     </w:p>
     <w:p>
       <w:pPr>
@@ -1381,7 +1454,7 @@
           <w:rFonts w:ascii="Arial" w:hAnsi="Arial" w:cs="Arial"/>
         </w:rPr>
       </w:pPr>
-      <w:bookmarkStart w:id="2" w:name="_Toc144712171"/>
+      <w:bookmarkStart w:id="1" w:name="_Toc144879712"/>
       <w:r>
         <w:rPr>
           <w:rFonts w:ascii="Arial" w:hAnsi="Arial" w:cs="Arial"/>
@@ -1389,7 +1462,7 @@
         <w:lastRenderedPageBreak/>
         <w:t>Model podataka</w:t>
       </w:r>
-      <w:bookmarkEnd w:id="2"/>
+      <w:bookmarkEnd w:id="1"/>
     </w:p>
     <w:p>
       <w:pPr>
@@ -1400,14 +1473,14 @@
           <w:rFonts w:ascii="Arial" w:hAnsi="Arial" w:cs="Arial"/>
         </w:rPr>
       </w:pPr>
-      <w:bookmarkStart w:id="3" w:name="_Toc144712172"/>
+      <w:bookmarkStart w:id="2" w:name="_Toc144879713"/>
       <w:r>
         <w:rPr>
           <w:rFonts w:ascii="Arial" w:hAnsi="Arial" w:cs="Arial"/>
         </w:rPr>
         <w:t>Konceptualni model podataka</w:t>
       </w:r>
-      <w:bookmarkEnd w:id="3"/>
+      <w:bookmarkEnd w:id="2"/>
     </w:p>
     <w:p>
       <w:pPr>
@@ -1582,7 +1655,7 @@
           <w:rFonts w:ascii="Arial" w:hAnsi="Arial" w:cs="Arial"/>
         </w:rPr>
       </w:pPr>
-      <w:bookmarkStart w:id="4" w:name="_Toc144712173"/>
+      <w:bookmarkStart w:id="3" w:name="_Toc144879714"/>
       <w:r>
         <w:rPr>
           <w:rFonts w:ascii="Arial" w:hAnsi="Arial" w:cs="Arial"/>
@@ -1595,7 +1668,7 @@
         </w:rPr>
         <w:t xml:space="preserve"> model podataka</w:t>
       </w:r>
-      <w:bookmarkEnd w:id="4"/>
+      <w:bookmarkEnd w:id="3"/>
     </w:p>
     <w:p>
       <w:pPr>
@@ -1795,7 +1868,7 @@
           <w:rFonts w:ascii="Arial" w:hAnsi="Arial" w:cs="Arial"/>
         </w:rPr>
       </w:pPr>
-      <w:bookmarkStart w:id="5" w:name="_Toc144712174"/>
+      <w:bookmarkStart w:id="4" w:name="_Toc144879715"/>
       <w:r>
         <w:rPr>
           <w:rFonts w:ascii="Arial" w:hAnsi="Arial" w:cs="Arial"/>
@@ -1803,23 +1876,23 @@
         <w:lastRenderedPageBreak/>
         <w:t>Objektni model</w:t>
       </w:r>
+      <w:bookmarkEnd w:id="4"/>
+    </w:p>
+    <w:p>
+      <w:pPr>
+        <w:pStyle w:val="Naslov2"/>
+        <w:rPr>
+          <w:rFonts w:ascii="Arial" w:hAnsi="Arial" w:cs="Arial"/>
+        </w:rPr>
+      </w:pPr>
+      <w:bookmarkStart w:id="5" w:name="_Toc144879716"/>
+      <w:r>
+        <w:rPr>
+          <w:rFonts w:ascii="Arial" w:hAnsi="Arial" w:cs="Arial"/>
+        </w:rPr>
+        <w:t>Dijagram aktivnosti</w:t>
+      </w:r>
       <w:bookmarkEnd w:id="5"/>
-    </w:p>
-    <w:p>
-      <w:pPr>
-        <w:pStyle w:val="Naslov2"/>
-        <w:rPr>
-          <w:rFonts w:ascii="Arial" w:hAnsi="Arial" w:cs="Arial"/>
-        </w:rPr>
-      </w:pPr>
-      <w:bookmarkStart w:id="6" w:name="_Toc144712175"/>
-      <w:r>
-        <w:rPr>
-          <w:rFonts w:ascii="Arial" w:hAnsi="Arial" w:cs="Arial"/>
-        </w:rPr>
-        <w:t>Dijagram aktivnosti</w:t>
-      </w:r>
-      <w:bookmarkEnd w:id="6"/>
     </w:p>
     <w:p>
       <w:pPr>
@@ -1932,8 +2005,8 @@
           <w:rFonts w:ascii="Arial" w:hAnsi="Arial" w:cs="Arial"/>
         </w:rPr>
       </w:pPr>
-      <w:bookmarkStart w:id="7" w:name="_Toc137202694"/>
-      <w:bookmarkStart w:id="8" w:name="_Toc144712176"/>
+      <w:bookmarkStart w:id="6" w:name="_Toc137202694"/>
+      <w:bookmarkStart w:id="7" w:name="_Toc144879717"/>
       <w:r>
         <w:rPr>
           <w:rFonts w:ascii="Arial" w:hAnsi="Arial" w:cs="Arial"/>
@@ -1941,8 +2014,8 @@
         <w:lastRenderedPageBreak/>
         <w:t>Slučajevi korištenja</w:t>
       </w:r>
+      <w:bookmarkEnd w:id="6"/>
       <w:bookmarkEnd w:id="7"/>
-      <w:bookmarkEnd w:id="8"/>
       <w:r>
         <w:rPr>
           <w:rFonts w:ascii="Arial" w:hAnsi="Arial" w:cs="Arial"/>
@@ -2905,7 +2978,21 @@
               <w:rPr>
                 <w:rFonts w:ascii="Arial" w:hAnsi="Arial" w:cs="Arial"/>
               </w:rPr>
-              <w:t>Kupovina premium sadržaja</w:t>
+              <w:t xml:space="preserve">Kupovina </w:t>
+            </w:r>
+            <w:proofErr w:type="spellStart"/>
+            <w:r>
+              <w:rPr>
+                <w:rFonts w:ascii="Arial" w:hAnsi="Arial" w:cs="Arial"/>
+              </w:rPr>
+              <w:t>premium</w:t>
+            </w:r>
+            <w:proofErr w:type="spellEnd"/>
+            <w:r>
+              <w:rPr>
+                <w:rFonts w:ascii="Arial" w:hAnsi="Arial" w:cs="Arial"/>
+              </w:rPr>
+              <w:t xml:space="preserve"> sadržaja</w:t>
             </w:r>
           </w:p>
         </w:tc>
@@ -3031,7 +3118,21 @@
               <w:rPr>
                 <w:rFonts w:ascii="Arial" w:hAnsi="Arial" w:cs="Arial"/>
               </w:rPr>
-              <w:t>Korisnik ima mogućnost pretraživanja i pregleda dostupnih premium sadržaja</w:t>
+              <w:t xml:space="preserve">Korisnik ima mogućnost pretraživanja i pregleda dostupnih </w:t>
+            </w:r>
+            <w:proofErr w:type="spellStart"/>
+            <w:r>
+              <w:rPr>
+                <w:rFonts w:ascii="Arial" w:hAnsi="Arial" w:cs="Arial"/>
+              </w:rPr>
+              <w:t>premium</w:t>
+            </w:r>
+            <w:proofErr w:type="spellEnd"/>
+            <w:r>
+              <w:rPr>
+                <w:rFonts w:ascii="Arial" w:hAnsi="Arial" w:cs="Arial"/>
+              </w:rPr>
+              <w:t xml:space="preserve"> sadržaja</w:t>
             </w:r>
           </w:p>
           <w:p>
@@ -3231,7 +3332,14 @@
               <w:rPr>
                 <w:rFonts w:ascii="Arial" w:hAnsi="Arial" w:cs="Arial"/>
               </w:rPr>
-              <w:t>Korisnik pruža potrebne podatke za plaćanje (kreditna kartica, P</w:t>
+              <w:t xml:space="preserve">Korisnik pruža potrebne podatke za plaćanje (kreditna kartica, </w:t>
+            </w:r>
+            <w:proofErr w:type="spellStart"/>
+            <w:r>
+              <w:rPr>
+                <w:rFonts w:ascii="Arial" w:hAnsi="Arial" w:cs="Arial"/>
+              </w:rPr>
+              <w:t>P</w:t>
             </w:r>
             <w:r>
               <w:rPr>
@@ -3243,7 +3351,14 @@
               <w:rPr>
                 <w:rFonts w:ascii="Arial" w:hAnsi="Arial" w:cs="Arial"/>
               </w:rPr>
-              <w:t>al)</w:t>
+              <w:t>al</w:t>
+            </w:r>
+            <w:proofErr w:type="spellEnd"/>
+            <w:r>
+              <w:rPr>
+                <w:rFonts w:ascii="Arial" w:hAnsi="Arial" w:cs="Arial"/>
+              </w:rPr>
+              <w:t>)</w:t>
             </w:r>
           </w:p>
           <w:p>
@@ -3345,11 +3460,19 @@
               </w:rPr>
               <w:t xml:space="preserve">kupovine, korisnik ima pristup </w:t>
             </w:r>
-            <w:r>
-              <w:rPr>
-                <w:rFonts w:ascii="Arial" w:hAnsi="Arial" w:cs="Arial"/>
-              </w:rPr>
-              <w:t xml:space="preserve">premium </w:t>
+            <w:proofErr w:type="spellStart"/>
+            <w:r>
+              <w:rPr>
+                <w:rFonts w:ascii="Arial" w:hAnsi="Arial" w:cs="Arial"/>
+              </w:rPr>
+              <w:t>premium</w:t>
+            </w:r>
+            <w:proofErr w:type="spellEnd"/>
+            <w:r>
+              <w:rPr>
+                <w:rFonts w:ascii="Arial" w:hAnsi="Arial" w:cs="Arial"/>
+              </w:rPr>
+              <w:t xml:space="preserve"> </w:t>
             </w:r>
             <w:r>
               <w:rPr>
@@ -4249,8 +4372,16 @@
               <w:rPr>
                 <w:rFonts w:ascii="Arial" w:hAnsi="Arial" w:cs="Arial"/>
               </w:rPr>
-              <w:t>li druge metode autentifikacije</w:t>
-            </w:r>
+              <w:t xml:space="preserve">li druge metode </w:t>
+            </w:r>
+            <w:proofErr w:type="spellStart"/>
+            <w:r>
+              <w:rPr>
+                <w:rFonts w:ascii="Arial" w:hAnsi="Arial" w:cs="Arial"/>
+              </w:rPr>
+              <w:t>autentifikacije</w:t>
+            </w:r>
+            <w:proofErr w:type="spellEnd"/>
           </w:p>
           <w:p>
             <w:pPr>
@@ -4559,8 +4690,16 @@
               <w:rPr>
                 <w:rFonts w:ascii="Arial" w:hAnsi="Arial" w:cs="Arial"/>
               </w:rPr>
-              <w:t>metode autentifikacije</w:t>
-            </w:r>
+              <w:t xml:space="preserve">metode </w:t>
+            </w:r>
+            <w:proofErr w:type="spellStart"/>
+            <w:r>
+              <w:rPr>
+                <w:rFonts w:ascii="Arial" w:hAnsi="Arial" w:cs="Arial"/>
+              </w:rPr>
+              <w:t>autentifikacije</w:t>
+            </w:r>
+            <w:proofErr w:type="spellEnd"/>
           </w:p>
           <w:p>
             <w:pPr>
@@ -4892,8 +5031,16 @@
               <w:rPr>
                 <w:rFonts w:ascii="Arial" w:hAnsi="Arial" w:cs="Arial"/>
               </w:rPr>
-              <w:t>li druge metode autentifikacije</w:t>
-            </w:r>
+              <w:t xml:space="preserve">li druge metode </w:t>
+            </w:r>
+            <w:proofErr w:type="spellStart"/>
+            <w:r>
+              <w:rPr>
+                <w:rFonts w:ascii="Arial" w:hAnsi="Arial" w:cs="Arial"/>
+              </w:rPr>
+              <w:t>autentifikacije</w:t>
+            </w:r>
+            <w:proofErr w:type="spellEnd"/>
           </w:p>
           <w:p>
             <w:pPr>
@@ -5163,8 +5310,16 @@
               <w:rPr>
                 <w:rFonts w:ascii="Arial" w:hAnsi="Arial" w:cs="Arial"/>
               </w:rPr>
-              <w:t>li druge metode autentifikacije</w:t>
-            </w:r>
+              <w:t xml:space="preserve">li druge metode </w:t>
+            </w:r>
+            <w:proofErr w:type="spellStart"/>
+            <w:r>
+              <w:rPr>
+                <w:rFonts w:ascii="Arial" w:hAnsi="Arial" w:cs="Arial"/>
+              </w:rPr>
+              <w:t>autentifikacije</w:t>
+            </w:r>
+            <w:proofErr w:type="spellEnd"/>
           </w:p>
           <w:p>
             <w:pPr>
@@ -5522,8 +5677,16 @@
               <w:rPr>
                 <w:rFonts w:ascii="Arial" w:hAnsi="Arial" w:cs="Arial"/>
               </w:rPr>
-              <w:t xml:space="preserve"> metode autentifikacije</w:t>
-            </w:r>
+              <w:t xml:space="preserve"> metode </w:t>
+            </w:r>
+            <w:proofErr w:type="spellStart"/>
+            <w:r>
+              <w:rPr>
+                <w:rFonts w:ascii="Arial" w:hAnsi="Arial" w:cs="Arial"/>
+              </w:rPr>
+              <w:t>autentifikacije</w:t>
+            </w:r>
+            <w:proofErr w:type="spellEnd"/>
           </w:p>
           <w:p>
             <w:pPr>
@@ -5632,8 +5795,8 @@
           <w:rFonts w:ascii="Arial" w:hAnsi="Arial" w:cs="Arial"/>
         </w:rPr>
       </w:pPr>
-      <w:bookmarkStart w:id="9" w:name="_Toc137202695"/>
-      <w:bookmarkStart w:id="10" w:name="_Toc144712177"/>
+      <w:bookmarkStart w:id="8" w:name="_Toc137202695"/>
+      <w:bookmarkStart w:id="9" w:name="_Toc144879718"/>
       <w:r>
         <w:rPr>
           <w:rFonts w:ascii="Arial" w:hAnsi="Arial" w:cs="Arial"/>
@@ -5641,8 +5804,8 @@
         <w:lastRenderedPageBreak/>
         <w:t>Dijagram slučajeva korištenja</w:t>
       </w:r>
+      <w:bookmarkEnd w:id="8"/>
       <w:bookmarkEnd w:id="9"/>
-      <w:bookmarkEnd w:id="10"/>
     </w:p>
     <w:p>
       <w:pPr>
@@ -5878,7 +6041,7 @@
           <w:rFonts w:ascii="Arial" w:hAnsi="Arial" w:cs="Arial"/>
         </w:rPr>
       </w:pPr>
-      <w:bookmarkStart w:id="11" w:name="_Toc144712178"/>
+      <w:bookmarkStart w:id="10" w:name="_Toc144879719"/>
       <w:r>
         <w:rPr>
           <w:rFonts w:ascii="Arial" w:hAnsi="Arial" w:cs="Arial"/>
@@ -5892,7 +6055,7 @@
         </w:rPr>
         <w:t xml:space="preserve"> visoke razine</w:t>
       </w:r>
-      <w:bookmarkEnd w:id="11"/>
+      <w:bookmarkEnd w:id="10"/>
       <w:r>
         <w:rPr>
           <w:rFonts w:ascii="Arial" w:hAnsi="Arial" w:cs="Arial"/>
@@ -6669,7 +6832,7 @@
           <w:rFonts w:ascii="Arial" w:hAnsi="Arial" w:cs="Arial"/>
         </w:rPr>
       </w:pPr>
-      <w:bookmarkStart w:id="12" w:name="_Toc144712179"/>
+      <w:bookmarkStart w:id="11" w:name="_Toc144879720"/>
       <w:r>
         <w:rPr>
           <w:rFonts w:ascii="Arial" w:hAnsi="Arial" w:cs="Arial"/>
@@ -6677,23 +6840,23 @@
         <w:lastRenderedPageBreak/>
         <w:t>Model arhitekture</w:t>
       </w:r>
+      <w:bookmarkEnd w:id="11"/>
+    </w:p>
+    <w:p>
+      <w:pPr>
+        <w:pStyle w:val="Naslov2"/>
+        <w:rPr>
+          <w:rFonts w:ascii="Arial" w:hAnsi="Arial" w:cs="Arial"/>
+        </w:rPr>
+      </w:pPr>
+      <w:bookmarkStart w:id="12" w:name="_Toc144879721"/>
+      <w:r>
+        <w:rPr>
+          <w:rFonts w:ascii="Arial" w:hAnsi="Arial" w:cs="Arial"/>
+        </w:rPr>
+        <w:t>Dijagram razreda (klasa) na temelju CRC kartica</w:t>
+      </w:r>
       <w:bookmarkEnd w:id="12"/>
-    </w:p>
-    <w:p>
-      <w:pPr>
-        <w:pStyle w:val="Naslov2"/>
-        <w:rPr>
-          <w:rFonts w:ascii="Arial" w:hAnsi="Arial" w:cs="Arial"/>
-        </w:rPr>
-      </w:pPr>
-      <w:bookmarkStart w:id="13" w:name="_Toc144712180"/>
-      <w:r>
-        <w:rPr>
-          <w:rFonts w:ascii="Arial" w:hAnsi="Arial" w:cs="Arial"/>
-        </w:rPr>
-        <w:t>Dijagram razreda (klasa) na temelju CRC kartica</w:t>
-      </w:r>
-      <w:bookmarkEnd w:id="13"/>
     </w:p>
     <w:p>
       <w:pPr>
@@ -6863,23 +7026,235 @@
     </w:p>
     <w:p>
       <w:pPr>
-        <w:rPr>
-          <w:rFonts w:ascii="Arial" w:hAnsi="Arial" w:cs="Arial"/>
-        </w:rPr>
-      </w:pPr>
-    </w:p>
-    <w:p>
-      <w:pPr>
         <w:pStyle w:val="Naslov2"/>
         <w:rPr>
           <w:rFonts w:ascii="Arial" w:hAnsi="Arial" w:cs="Arial"/>
         </w:rPr>
       </w:pPr>
-      <w:bookmarkStart w:id="14" w:name="_Toc144712181"/>
-      <w:r>
-        <w:rPr>
-          <w:rFonts w:ascii="Arial" w:hAnsi="Arial" w:cs="Arial"/>
-        </w:rPr>
+      <w:bookmarkStart w:id="13" w:name="_Toc144879722"/>
+      <w:r>
+        <w:rPr>
+          <w:rFonts w:ascii="Arial" w:hAnsi="Arial" w:cs="Arial"/>
+        </w:rPr>
+        <w:t xml:space="preserve">Dijagram </w:t>
+      </w:r>
+      <w:r>
+        <w:rPr>
+          <w:rFonts w:ascii="Arial" w:hAnsi="Arial" w:cs="Arial"/>
+        </w:rPr>
+        <w:t>komponenti</w:t>
+      </w:r>
+      <w:bookmarkEnd w:id="13"/>
+      <w:r>
+        <w:rPr>
+          <w:rFonts w:ascii="Arial" w:hAnsi="Arial" w:cs="Arial"/>
+        </w:rPr>
+        <w:t xml:space="preserve"> </w:t>
+      </w:r>
+    </w:p>
+    <w:p>
+      <w:pPr>
+        <w:keepNext/>
+        <w:jc w:val="center"/>
+      </w:pPr>
+      <w:r>
+        <w:br/>
+      </w:r>
+      <w:r>
+        <w:rPr>
+          <w:noProof/>
+          <w:lang w:val="en-US"/>
+        </w:rPr>
+        <w:drawing>
+          <wp:inline distT="0" distB="0" distL="0" distR="0">
+            <wp:extent cx="5731510" cy="2321560"/>
+            <wp:effectExtent l="0" t="0" r="2540" b="2540"/>
+            <wp:docPr id="4" name="Slika 4"/>
+            <wp:cNvGraphicFramePr>
+              <a:graphicFrameLocks xmlns:a="http://schemas.openxmlformats.org/drawingml/2006/main" noChangeAspect="1"/>
+            </wp:cNvGraphicFramePr>
+            <a:graphic xmlns:a="http://schemas.openxmlformats.org/drawingml/2006/main">
+              <a:graphicData uri="http://schemas.openxmlformats.org/drawingml/2006/picture">
+                <pic:pic xmlns:pic="http://schemas.openxmlformats.org/drawingml/2006/picture">
+                  <pic:nvPicPr>
+                    <pic:cNvPr id="4" name="Dijagram komponenti.png"/>
+                    <pic:cNvPicPr/>
+                  </pic:nvPicPr>
+                  <pic:blipFill>
+                    <a:blip r:embed="rId19" cstate="print">
+                      <a:extLst>
+                        <a:ext uri="{28A0092B-C50C-407E-A947-70E740481C1C}">
+                          <a14:useLocalDpi xmlns:a14="http://schemas.microsoft.com/office/drawing/2010/main" val="0"/>
+                        </a:ext>
+                      </a:extLst>
+                    </a:blip>
+                    <a:stretch>
+                      <a:fillRect/>
+                    </a:stretch>
+                  </pic:blipFill>
+                  <pic:spPr>
+                    <a:xfrm>
+                      <a:off x="0" y="0"/>
+                      <a:ext cx="5731510" cy="2321560"/>
+                    </a:xfrm>
+                    <a:prstGeom prst="rect">
+                      <a:avLst/>
+                    </a:prstGeom>
+                  </pic:spPr>
+                </pic:pic>
+              </a:graphicData>
+            </a:graphic>
+          </wp:inline>
+        </w:drawing>
+      </w:r>
+    </w:p>
+    <w:p>
+      <w:pPr>
+        <w:jc w:val="center"/>
+        <w:rPr>
+          <w:rFonts w:ascii="Arial" w:hAnsi="Arial" w:cs="Arial"/>
+        </w:rPr>
+      </w:pPr>
+      <w:r>
+        <w:rPr>
+          <w:rFonts w:ascii="Arial" w:hAnsi="Arial" w:cs="Arial"/>
+          <w:sz w:val="20"/>
+        </w:rPr>
+        <w:t>Slika 6</w:t>
+      </w:r>
+      <w:r>
+        <w:rPr>
+          <w:rFonts w:ascii="Arial" w:hAnsi="Arial" w:cs="Arial"/>
+          <w:sz w:val="20"/>
+        </w:rPr>
+        <w:t xml:space="preserve"> – dijagram </w:t>
+      </w:r>
+      <w:r>
+        <w:rPr>
+          <w:rFonts w:ascii="Arial" w:hAnsi="Arial" w:cs="Arial"/>
+          <w:sz w:val="20"/>
+        </w:rPr>
+        <w:t>komponenti</w:t>
+      </w:r>
+      <w:r>
+        <w:rPr>
+          <w:rFonts w:ascii="Arial" w:hAnsi="Arial" w:cs="Arial"/>
+          <w:sz w:val="20"/>
+        </w:rPr>
+        <w:t xml:space="preserve"> </w:t>
+      </w:r>
+      <w:r>
+        <w:rPr>
+          <w:rFonts w:ascii="Arial" w:hAnsi="Arial" w:cs="Arial"/>
+          <w:sz w:val="20"/>
+        </w:rPr>
+        <w:t>[6</w:t>
+      </w:r>
+      <w:r>
+        <w:rPr>
+          <w:rFonts w:ascii="Arial" w:hAnsi="Arial" w:cs="Arial"/>
+          <w:sz w:val="20"/>
+        </w:rPr>
+        <w:t>]</w:t>
+      </w:r>
+    </w:p>
+    <w:p>
+      <w:pPr>
+        <w:rPr>
+          <w:rFonts w:ascii="Arial" w:hAnsi="Arial" w:cs="Arial"/>
+        </w:rPr>
+      </w:pPr>
+    </w:p>
+    <w:p>
+      <w:pPr>
+        <w:rPr>
+          <w:rFonts w:ascii="Arial" w:hAnsi="Arial" w:cs="Arial"/>
+        </w:rPr>
+      </w:pPr>
+    </w:p>
+    <w:p>
+      <w:pPr>
+        <w:rPr>
+          <w:rFonts w:ascii="Arial" w:hAnsi="Arial" w:cs="Arial"/>
+        </w:rPr>
+      </w:pPr>
+    </w:p>
+    <w:p>
+      <w:pPr>
+        <w:rPr>
+          <w:rFonts w:ascii="Arial" w:hAnsi="Arial" w:cs="Arial"/>
+        </w:rPr>
+      </w:pPr>
+    </w:p>
+    <w:p>
+      <w:pPr>
+        <w:rPr>
+          <w:rFonts w:ascii="Arial" w:hAnsi="Arial" w:cs="Arial"/>
+        </w:rPr>
+      </w:pPr>
+    </w:p>
+    <w:p>
+      <w:pPr>
+        <w:rPr>
+          <w:rFonts w:ascii="Arial" w:hAnsi="Arial" w:cs="Arial"/>
+        </w:rPr>
+      </w:pPr>
+    </w:p>
+    <w:p>
+      <w:pPr>
+        <w:rPr>
+          <w:rFonts w:ascii="Arial" w:hAnsi="Arial" w:cs="Arial"/>
+        </w:rPr>
+      </w:pPr>
+    </w:p>
+    <w:p>
+      <w:pPr>
+        <w:rPr>
+          <w:rFonts w:ascii="Arial" w:hAnsi="Arial" w:cs="Arial"/>
+        </w:rPr>
+      </w:pPr>
+    </w:p>
+    <w:p>
+      <w:pPr>
+        <w:rPr>
+          <w:rFonts w:ascii="Arial" w:hAnsi="Arial" w:cs="Arial"/>
+        </w:rPr>
+      </w:pPr>
+    </w:p>
+    <w:p>
+      <w:pPr>
+        <w:rPr>
+          <w:rFonts w:ascii="Arial" w:hAnsi="Arial" w:cs="Arial"/>
+        </w:rPr>
+      </w:pPr>
+    </w:p>
+    <w:p>
+      <w:pPr>
+        <w:rPr>
+          <w:rFonts w:ascii="Arial" w:hAnsi="Arial" w:cs="Arial"/>
+        </w:rPr>
+      </w:pPr>
+    </w:p>
+    <w:p>
+      <w:pPr>
+        <w:rPr>
+          <w:rFonts w:ascii="Arial" w:hAnsi="Arial" w:cs="Arial"/>
+        </w:rPr>
+      </w:pPr>
+    </w:p>
+    <w:p>
+      <w:pPr>
+        <w:pStyle w:val="Naslov2"/>
+        <w:rPr>
+          <w:rFonts w:ascii="Arial" w:hAnsi="Arial" w:cs="Arial"/>
+        </w:rPr>
+      </w:pPr>
+      <w:bookmarkStart w:id="14" w:name="_Toc144879723"/>
+      <w:r>
+        <w:rPr>
+          <w:rFonts w:ascii="Arial" w:hAnsi="Arial" w:cs="Arial"/>
+        </w:rPr>
+        <w:lastRenderedPageBreak/>
         <w:t>Dijagram ugradnje</w:t>
       </w:r>
       <w:bookmarkEnd w:id="14"/>
@@ -6920,7 +7295,7 @@
                     <pic:cNvPicPr/>
                   </pic:nvPicPr>
                   <pic:blipFill>
-                    <a:blip r:embed="rId19">
+                    <a:blip r:embed="rId20">
                       <a:extLst>
                         <a:ext uri="{28A0092B-C50C-407E-A947-70E740481C1C}">
                           <a14:useLocalDpi xmlns:a14="http://schemas.microsoft.com/office/drawing/2010/main" val="0"/>
@@ -6974,7 +7349,7 @@
           <w:color w:val="auto"/>
           <w:sz w:val="20"/>
         </w:rPr>
-        <w:t>Slika 6</w:t>
+        <w:t>Slika 7</w:t>
       </w:r>
       <w:r>
         <w:rPr>
@@ -7001,7 +7376,7 @@
           <w:color w:val="auto"/>
           <w:sz w:val="20"/>
         </w:rPr>
-        <w:t>[6</w:t>
+        <w:t>[7</w:t>
       </w:r>
       <w:r>
         <w:rPr>
@@ -7029,7 +7404,7 @@
         </w:rPr>
       </w:pPr>
       <w:bookmarkStart w:id="15" w:name="_Toc137202696"/>
-      <w:bookmarkStart w:id="16" w:name="_Toc144712182"/>
+      <w:bookmarkStart w:id="16" w:name="_Toc144879724"/>
       <w:r>
         <w:rPr>
           <w:rFonts w:ascii="Arial" w:hAnsi="Arial" w:cs="Arial"/>
@@ -7202,8 +7577,10 @@
         <w:rPr>
           <w:rFonts w:ascii="Arial" w:hAnsi="Arial" w:cs="Arial"/>
         </w:rPr>
-        <w:t>ugradnje</w:t>
-      </w:r>
+        <w:t>komponenti</w:t>
+      </w:r>
+      <w:bookmarkStart w:id="18" w:name="_GoBack"/>
+      <w:bookmarkEnd w:id="18"/>
     </w:p>
     <w:p>
       <w:pPr>
@@ -7214,6 +7591,36 @@
           <w:rFonts w:ascii="Arial" w:hAnsi="Arial" w:cs="Arial"/>
         </w:rPr>
       </w:pPr>
+      <w:r>
+        <w:rPr>
+          <w:rFonts w:ascii="Arial" w:hAnsi="Arial" w:cs="Arial"/>
+        </w:rPr>
+        <w:t>[7</w:t>
+      </w:r>
+      <w:r>
+        <w:rPr>
+          <w:rFonts w:ascii="Arial" w:hAnsi="Arial" w:cs="Arial"/>
+        </w:rPr>
+        <w:t>]</w:t>
+      </w:r>
+      <w:r>
+        <w:rPr>
+          <w:rFonts w:ascii="Arial" w:hAnsi="Arial" w:cs="Arial"/>
+        </w:rPr>
+        <w:t xml:space="preserve"> Specifikacija dizajna/Model arhitekture</w:t>
+      </w:r>
+      <w:r>
+        <w:rPr>
+          <w:rFonts w:ascii="Arial" w:hAnsi="Arial" w:cs="Arial"/>
+        </w:rPr>
+        <w:t xml:space="preserve">/Dijagram </w:t>
+      </w:r>
+      <w:r>
+        <w:rPr>
+          <w:rFonts w:ascii="Arial" w:hAnsi="Arial" w:cs="Arial"/>
+        </w:rPr>
+        <w:t>ugradnje</w:t>
+      </w:r>
     </w:p>
     <w:p>
       <w:pPr>
@@ -7235,9 +7642,29 @@
         </w:rPr>
       </w:pPr>
     </w:p>
+    <w:p>
+      <w:pPr>
+        <w:spacing w:line="360" w:lineRule="auto"/>
+        <w:ind w:left="360"/>
+        <w:jc w:val="both"/>
+        <w:rPr>
+          <w:rFonts w:ascii="Arial" w:hAnsi="Arial" w:cs="Arial"/>
+        </w:rPr>
+      </w:pPr>
+    </w:p>
+    <w:p>
+      <w:pPr>
+        <w:spacing w:line="360" w:lineRule="auto"/>
+        <w:ind w:left="360"/>
+        <w:jc w:val="both"/>
+        <w:rPr>
+          <w:rFonts w:ascii="Arial" w:hAnsi="Arial" w:cs="Arial"/>
+        </w:rPr>
+      </w:pPr>
+    </w:p>
     <w:sectPr>
-      <w:footerReference w:type="even" r:id="rId20"/>
-      <w:footerReference w:type="default" r:id="rId21"/>
+      <w:footerReference w:type="even" r:id="rId21"/>
+      <w:footerReference w:type="default" r:id="rId22"/>
       <w:type w:val="continuous"/>
       <w:pgSz w:w="11906" w:h="16838" w:code="9"/>
       <w:pgMar w:top="1260" w:right="1440" w:bottom="990" w:left="1440" w:header="720" w:footer="720" w:gutter="0"/>
@@ -7687,7 +8114,7 @@
               <w:rFonts w:asciiTheme="minorHAnsi" w:hAnsiTheme="minorHAnsi" w:cstheme="minorHAnsi"/>
               <w:noProof/>
             </w:rPr>
-            <w:t>4</w:t>
+            <w:t>15</w:t>
           </w:r>
           <w:r>
             <w:rPr>
@@ -7730,7 +8157,7 @@
               <w:rFonts w:asciiTheme="minorHAnsi" w:hAnsiTheme="minorHAnsi" w:cstheme="minorHAnsi"/>
               <w:noProof/>
             </w:rPr>
-            <w:t>14</w:t>
+            <w:t>15</w:t>
           </w:r>
           <w:r>
             <w:rPr>
@@ -11438,6 +11865,23 @@
 </file>
 
 <file path=customXml/item1.xml><?xml version="1.0" encoding="utf-8"?>
+<?mso-contentType ?>
+<FormTemplates xmlns="http://schemas.microsoft.com/sharepoint/v3/contenttype/forms">
+  <Display>DocumentLibraryForm</Display>
+  <Edit>DocumentLibraryForm</Edit>
+  <New>DocumentLibraryForm</New>
+</FormTemplates>
+</file>
+
+<file path=customXml/item2.xml><?xml version="1.0" encoding="utf-8"?>
+<p:properties xmlns:p="http://schemas.microsoft.com/office/2006/metadata/properties" xmlns:xsi="http://www.w3.org/2001/XMLSchema-instance">
+  <documentManagement>
+    <Komentar xmlns="d34a4129-52ec-4ee5-bc77-23d8e5f94cfd" xsi:nil="true"/>
+  </documentManagement>
+</p:properties>
+</file>
+
+<file path=customXml/item3.xml><?xml version="1.0" encoding="utf-8"?>
 <ct:contentTypeSchema xmlns:ct="http://schemas.microsoft.com/office/2006/metadata/contentType" xmlns:ma="http://schemas.microsoft.com/office/2006/metadata/properties/metaAttributes" ct:_="" ma:_="" ma:contentTypeName="Dokument" ma:contentTypeID="0x0101007AFC1106DB8A04488E866355A5CEB218" ma:contentTypeVersion="2" ma:contentTypeDescription="Stvaranje novog dokumenta." ma:contentTypeScope="" ma:versionID="cf5653b097a0dc1db313e4d0258d9f51">
   <xsd:schema xmlns:xsd="http://www.w3.org/2001/XMLSchema" xmlns:p="http://schemas.microsoft.com/office/2006/metadata/properties" xmlns:ns2="d34a4129-52ec-4ee5-bc77-23d8e5f94cfd" targetNamespace="http://schemas.microsoft.com/office/2006/metadata/properties" ma:root="true" ma:fieldsID="3c81d14dc3ad95f274f0f0999b8e60d5" ns2:_="">
     <xsd:import namespace="d34a4129-52ec-4ee5-bc77-23d8e5f94cfd"/>
@@ -11497,28 +11941,28 @@
 </ct:contentTypeSchema>
 </file>
 
-<file path=customXml/item2.xml><?xml version="1.0" encoding="utf-8"?>
-<p:properties xmlns:p="http://schemas.microsoft.com/office/2006/metadata/properties" xmlns:xsi="http://www.w3.org/2001/XMLSchema-instance">
-  <documentManagement>
-    <Komentar xmlns="d34a4129-52ec-4ee5-bc77-23d8e5f94cfd" xsi:nil="true"/>
-  </documentManagement>
-</p:properties>
-</file>
-
-<file path=customXml/item3.xml><?xml version="1.0" encoding="utf-8"?>
-<?mso-contentType ?>
-<FormTemplates xmlns="http://schemas.microsoft.com/sharepoint/v3/contenttype/forms">
-  <Display>DocumentLibraryForm</Display>
-  <Edit>DocumentLibraryForm</Edit>
-  <New>DocumentLibraryForm</New>
-</FormTemplates>
-</file>
-
 <file path=customXml/item4.xml><?xml version="1.0" encoding="utf-8"?>
 <b:Sources xmlns:b="http://schemas.openxmlformats.org/officeDocument/2006/bibliography" xmlns="http://schemas.openxmlformats.org/officeDocument/2006/bibliography" SelectedStyle="\APASixthEditionOfficeOnline.xsl" StyleName="APA" Version="6"/>
 </file>
 
 <file path=customXml/itemProps1.xml><?xml version="1.0" encoding="utf-8"?>
+<ds:datastoreItem xmlns:ds="http://schemas.openxmlformats.org/officeDocument/2006/customXml" ds:itemID="{32BBB34F-396D-41F2-806A-791317DDDC26}">
+  <ds:schemaRefs>
+    <ds:schemaRef ds:uri="http://schemas.microsoft.com/sharepoint/v3/contenttype/forms"/>
+  </ds:schemaRefs>
+</ds:datastoreItem>
+</file>
+
+<file path=customXml/itemProps2.xml><?xml version="1.0" encoding="utf-8"?>
+<ds:datastoreItem xmlns:ds="http://schemas.openxmlformats.org/officeDocument/2006/customXml" ds:itemID="{5EBE9B5D-43BC-489F-85CD-3E48D0AE4F29}">
+  <ds:schemaRefs>
+    <ds:schemaRef ds:uri="http://schemas.microsoft.com/office/2006/metadata/properties"/>
+    <ds:schemaRef ds:uri="d34a4129-52ec-4ee5-bc77-23d8e5f94cfd"/>
+  </ds:schemaRefs>
+</ds:datastoreItem>
+</file>
+
+<file path=customXml/itemProps3.xml><?xml version="1.0" encoding="utf-8"?>
 <ds:datastoreItem xmlns:ds="http://schemas.openxmlformats.org/officeDocument/2006/customXml" ds:itemID="{90662373-2AB7-49BC-A0DD-B36FDF55B574}">
   <ds:schemaRefs>
     <ds:schemaRef ds:uri="http://schemas.microsoft.com/office/2006/metadata/contentType"/>
@@ -11535,25 +11979,8 @@
 </ds:datastoreItem>
 </file>
 
-<file path=customXml/itemProps2.xml><?xml version="1.0" encoding="utf-8"?>
-<ds:datastoreItem xmlns:ds="http://schemas.openxmlformats.org/officeDocument/2006/customXml" ds:itemID="{5EBE9B5D-43BC-489F-85CD-3E48D0AE4F29}">
-  <ds:schemaRefs>
-    <ds:schemaRef ds:uri="http://schemas.microsoft.com/office/2006/metadata/properties"/>
-    <ds:schemaRef ds:uri="d34a4129-52ec-4ee5-bc77-23d8e5f94cfd"/>
-  </ds:schemaRefs>
-</ds:datastoreItem>
-</file>
-
-<file path=customXml/itemProps3.xml><?xml version="1.0" encoding="utf-8"?>
-<ds:datastoreItem xmlns:ds="http://schemas.openxmlformats.org/officeDocument/2006/customXml" ds:itemID="{32BBB34F-396D-41F2-806A-791317DDDC26}">
-  <ds:schemaRefs>
-    <ds:schemaRef ds:uri="http://schemas.microsoft.com/sharepoint/v3/contenttype/forms"/>
-  </ds:schemaRefs>
-</ds:datastoreItem>
-</file>
-
 <file path=customXml/itemProps4.xml><?xml version="1.0" encoding="utf-8"?>
-<ds:datastoreItem xmlns:ds="http://schemas.openxmlformats.org/officeDocument/2006/customXml" ds:itemID="{041C39BD-7248-49F6-A46E-7C50C4BD8984}">
+<ds:datastoreItem xmlns:ds="http://schemas.openxmlformats.org/officeDocument/2006/customXml" ds:itemID="{B63CC96C-8B14-4C63-B6AE-B71EF2C21BE6}">
   <ds:schemaRefs>
     <ds:schemaRef ds:uri="http://schemas.openxmlformats.org/officeDocument/2006/bibliography"/>
   </ds:schemaRefs>

</xml_diff>